<commit_message>
change northwind to southwind, update class 10
</commit_message>
<xml_diff>
--- a/resources/class10/views-and-indexes-lab.docx
+++ b/resources/class10/views-and-indexes-lab.docx
@@ -65,7 +65,13 @@
         <w:rPr>
           <w:rStyle w:val="code"/>
         </w:rPr>
-        <w:t>northwind</w:t>
+        <w:t>south</w:t>
+      </w:r>
+      <w:r>
+        <w:rPr>
+          <w:rStyle w:val="code"/>
+        </w:rPr>
+        <w:t>wind</w:t>
       </w:r>
       <w:r>
         <w:t xml:space="preserve"> database provided on the course webpages. </w:t>
@@ -81,56 +87,242 @@
         <w:pStyle w:val="NoSpacing"/>
       </w:pPr>
       <w:r>
+        <w:t xml:space="preserve">Step 2. Examine the </w:t>
+      </w:r>
+      <w:r>
+        <w:rPr>
+          <w:rStyle w:val="code"/>
+        </w:rPr>
+        <w:t>customers</w:t>
+      </w:r>
+      <w:r>
+        <w:t xml:space="preserve"> table. Which columns currently have indexes defined? </w:t>
+      </w:r>
+    </w:p>
+    <w:p>
+      <w:pPr>
+        <w:pStyle w:val="NoSpacing"/>
+      </w:pPr>
+    </w:p>
+    <w:p>
+      <w:pPr>
+        <w:pStyle w:val="NoSpacing"/>
+      </w:pPr>
+      <w:r>
+        <w:t>Step 3. W</w:t>
+      </w:r>
+      <w:r>
+        <w:t>rite an</w:t>
+      </w:r>
+      <w:r>
+        <w:t xml:space="preserve"> SQL statement </w:t>
+      </w:r>
+      <w:r>
+        <w:t>that</w:t>
+      </w:r>
+      <w:r>
+        <w:t xml:space="preserve"> create</w:t>
+      </w:r>
+      <w:r>
+        <w:t>s</w:t>
+      </w:r>
+      <w:r>
+        <w:t xml:space="preserve"> a new index on the home phone numbers</w:t>
+      </w:r>
+      <w:r>
+        <w:t>.</w:t>
+      </w:r>
+    </w:p>
+    <w:p>
+      <w:pPr>
+        <w:pStyle w:val="NoSpacing"/>
+      </w:pPr>
+    </w:p>
+    <w:p>
+      <w:r>
+        <w:t>Step 4. Write an</w:t>
+      </w:r>
+      <w:r>
+        <w:t xml:space="preserve"> SQL statement </w:t>
+      </w:r>
+      <w:r>
+        <w:t>that removes the</w:t>
+      </w:r>
+      <w:r>
+        <w:t xml:space="preserve"> index on the home phone numbers</w:t>
+      </w:r>
+      <w:r>
+        <w:t>.</w:t>
+      </w:r>
+    </w:p>
+    <w:p>
+      <w:pPr>
+        <w:pStyle w:val="NoSpacing"/>
+      </w:pPr>
+    </w:p>
+    <w:p>
+      <w:pPr>
+        <w:pStyle w:val="NoSpacing"/>
+      </w:pPr>
+      <w:r>
+        <w:t>Discussion question: what are the advantages and disadvantages of creating the new index on home phone numbers?</w:t>
+      </w:r>
+    </w:p>
+    <w:p>
+      <w:pPr>
+        <w:pStyle w:val="NoSpacing"/>
+      </w:pPr>
+    </w:p>
+    <w:p>
+      <w:pPr>
+        <w:pStyle w:val="Heading2"/>
+      </w:pPr>
+      <w:r>
+        <w:t>Part B: Views</w:t>
+      </w:r>
+    </w:p>
+    <w:p>
+      <w:pPr>
+        <w:pStyle w:val="NoSpacing"/>
+      </w:pPr>
+    </w:p>
+    <w:p>
+      <w:pPr>
+        <w:pStyle w:val="NoSpacing"/>
+      </w:pPr>
+      <w:r>
         <w:t xml:space="preserve">Step </w:t>
       </w:r>
       <w:r>
+        <w:t>1</w:t>
+      </w:r>
+      <w:r>
+        <w:t xml:space="preserve">. </w:t>
+      </w:r>
+      <w:r>
+        <w:t xml:space="preserve">Examine the </w:t>
+      </w:r>
+      <w:r>
+        <w:rPr>
+          <w:rStyle w:val="code"/>
+        </w:rPr>
+        <w:t>order_details</w:t>
+      </w:r>
+      <w:r>
+        <w:t xml:space="preserve"> table. </w:t>
+      </w:r>
+      <w:r>
+        <w:t xml:space="preserve">Write an SQL command that selects </w:t>
+      </w:r>
+      <w:r>
+        <w:t xml:space="preserve">only the </w:t>
+      </w:r>
+      <w:r>
+        <w:rPr>
+          <w:rStyle w:val="code"/>
+        </w:rPr>
+        <w:t>id</w:t>
+      </w:r>
+      <w:r>
+        <w:t xml:space="preserve"> and </w:t>
+      </w:r>
+      <w:r>
+        <w:rPr>
+          <w:rStyle w:val="code"/>
+        </w:rPr>
+        <w:t>order_id</w:t>
+      </w:r>
+      <w:r>
+        <w:t xml:space="preserve"> </w:t>
+      </w:r>
+      <w:r>
+        <w:t xml:space="preserve">and </w:t>
+      </w:r>
+      <w:r>
+        <w:rPr>
+          <w:rStyle w:val="code"/>
+        </w:rPr>
+        <w:t>product_id</w:t>
+      </w:r>
+      <w:r>
+        <w:t xml:space="preserve"> c</w:t>
+      </w:r>
+      <w:r>
+        <w:t>olumns</w:t>
+      </w:r>
+      <w:r>
+        <w:t xml:space="preserve"> from the </w:t>
+      </w:r>
+      <w:r>
+        <w:rPr>
+          <w:rStyle w:val="code"/>
+        </w:rPr>
+        <w:t>order_details</w:t>
+      </w:r>
+      <w:r>
+        <w:t xml:space="preserve"> table</w:t>
+      </w:r>
+      <w:r>
+        <w:t xml:space="preserve">, restricting to tuples whose </w:t>
+      </w:r>
+      <w:r>
+        <w:rPr>
+          <w:rStyle w:val="code"/>
+        </w:rPr>
+        <w:t>order_id</w:t>
+      </w:r>
+      <w:r>
+        <w:t xml:space="preserve"> is less than 40.</w:t>
+      </w:r>
+    </w:p>
+    <w:p>
+      <w:pPr>
+        <w:pStyle w:val="NoSpacing"/>
+      </w:pPr>
+    </w:p>
+    <w:p>
+      <w:pPr>
+        <w:pStyle w:val="NoSpacing"/>
+      </w:pPr>
+      <w:r>
+        <w:t>SELECT `id`,`order_id`,`product_id` FROM `order_details` WHERE `order_id`&lt;40</w:t>
+      </w:r>
+    </w:p>
+    <w:p>
+      <w:pPr>
+        <w:pStyle w:val="NoSpacing"/>
+      </w:pPr>
+    </w:p>
+    <w:p>
+      <w:pPr>
+        <w:pStyle w:val="NoSpacing"/>
+      </w:pPr>
+      <w:r>
+        <w:t xml:space="preserve">Step </w:t>
+      </w:r>
+      <w:r>
         <w:t>2</w:t>
       </w:r>
       <w:r>
-        <w:t xml:space="preserve">. Examine the </w:t>
-      </w:r>
-      <w:r>
-        <w:rPr>
-          <w:rStyle w:val="code"/>
-        </w:rPr>
-        <w:t>customers</w:t>
-      </w:r>
-      <w:r>
-        <w:t xml:space="preserve"> table. Which columns currently have indexes defined? </w:t>
-      </w:r>
-    </w:p>
-    <w:p>
-      <w:pPr>
-        <w:pStyle w:val="NoSpacing"/>
-      </w:pPr>
-    </w:p>
-    <w:p>
-      <w:pPr>
-        <w:pStyle w:val="NoSpacing"/>
-      </w:pPr>
-      <w:r>
-        <w:t xml:space="preserve">Step 3. </w:t>
-      </w:r>
-      <w:r>
-        <w:t>W</w:t>
-      </w:r>
-      <w:r>
-        <w:t>rite an</w:t>
-      </w:r>
-      <w:r>
-        <w:t xml:space="preserve"> SQL statement </w:t>
-      </w:r>
-      <w:r>
-        <w:t>that</w:t>
-      </w:r>
-      <w:r>
-        <w:t xml:space="preserve"> create</w:t>
-      </w:r>
-      <w:r>
-        <w:t>s</w:t>
-      </w:r>
-      <w:r>
-        <w:t xml:space="preserve"> a new index on the home phone numbers</w:t>
+        <w:t xml:space="preserve">. Create a new view that contains </w:t>
+      </w:r>
+      <w:r>
+        <w:t>the information from the previous step</w:t>
+      </w:r>
+      <w:r>
+        <w:t xml:space="preserve">. Name your view </w:t>
+      </w:r>
+      <w:r>
+        <w:rPr>
+          <w:rStyle w:val="code"/>
+        </w:rPr>
+        <w:t>order_details_</w:t>
+      </w:r>
+      <w:r>
+        <w:rPr>
+          <w:rStyle w:val="code"/>
+        </w:rPr>
+        <w:t>under40</w:t>
       </w:r>
       <w:r>
         <w:t>.</w:t>
@@ -142,46 +334,11 @@
       </w:pPr>
     </w:p>
     <w:p>
-      <w:r>
-        <w:t>Step 4. Write an</w:t>
-      </w:r>
-      <w:r>
-        <w:t xml:space="preserve"> SQL statement </w:t>
-      </w:r>
-      <w:r>
-        <w:t>that removes the</w:t>
-      </w:r>
-      <w:r>
-        <w:t xml:space="preserve"> index on the home phone numbers</w:t>
-      </w:r>
-      <w:r>
-        <w:t>.</w:t>
-      </w:r>
-    </w:p>
-    <w:p>
-      <w:pPr>
-        <w:pStyle w:val="NoSpacing"/>
-      </w:pPr>
-    </w:p>
-    <w:p>
-      <w:pPr>
-        <w:pStyle w:val="NoSpacing"/>
-      </w:pPr>
-      <w:r>
-        <w:t>Discussion question: what are the advantages and disadvantages of creating the new index on home phone numbers?</w:t>
-      </w:r>
-    </w:p>
-    <w:p>
-      <w:pPr>
-        <w:pStyle w:val="NoSpacing"/>
-      </w:pPr>
-    </w:p>
-    <w:p>
-      <w:pPr>
-        <w:pStyle w:val="Heading2"/>
-      </w:pPr>
-      <w:r>
-        <w:t>Part B: Views</w:t>
+      <w:pPr>
+        <w:pStyle w:val="NoSpacing"/>
+      </w:pPr>
+      <w:r>
+        <w:t>CREATE VIEW order_details_under40 AS SELECT `id`,`order_id`,`product_id` FROM `order_details` WHERE `order_id`&lt;40</w:t>
       </w:r>
     </w:p>
     <w:p>
@@ -197,181 +354,12 @@
         <w:t xml:space="preserve">Step </w:t>
       </w:r>
       <w:r>
-        <w:t>1</w:t>
+        <w:t>3</w:t>
       </w:r>
       <w:r>
         <w:t xml:space="preserve">. </w:t>
       </w:r>
       <w:r>
-        <w:t xml:space="preserve">Examine the </w:t>
-      </w:r>
-      <w:r>
-        <w:rPr>
-          <w:rStyle w:val="code"/>
-        </w:rPr>
-        <w:t>order_details</w:t>
-      </w:r>
-      <w:r>
-        <w:t xml:space="preserve"> table. </w:t>
-      </w:r>
-      <w:r>
-        <w:t xml:space="preserve">Write an SQL command that selects </w:t>
-      </w:r>
-      <w:r>
-        <w:t xml:space="preserve">only the </w:t>
-      </w:r>
-      <w:r>
-        <w:rPr>
-          <w:rStyle w:val="code"/>
-        </w:rPr>
-        <w:t>id</w:t>
-      </w:r>
-      <w:r>
-        <w:t xml:space="preserve"> and </w:t>
-      </w:r>
-      <w:r>
-        <w:rPr>
-          <w:rStyle w:val="code"/>
-        </w:rPr>
-        <w:t>order_id</w:t>
-      </w:r>
-      <w:r>
-        <w:t xml:space="preserve"> </w:t>
-      </w:r>
-      <w:r>
-        <w:t xml:space="preserve">and </w:t>
-      </w:r>
-      <w:r>
-        <w:rPr>
-          <w:rStyle w:val="code"/>
-        </w:rPr>
-        <w:t>product_id</w:t>
-      </w:r>
-      <w:r>
-        <w:t xml:space="preserve"> c</w:t>
-      </w:r>
-      <w:r>
-        <w:t>olumns</w:t>
-      </w:r>
-      <w:r>
-        <w:t xml:space="preserve"> from the </w:t>
-      </w:r>
-      <w:r>
-        <w:rPr>
-          <w:rStyle w:val="code"/>
-        </w:rPr>
-        <w:t>order_details</w:t>
-      </w:r>
-      <w:r>
-        <w:t xml:space="preserve"> table</w:t>
-      </w:r>
-      <w:r>
-        <w:t xml:space="preserve">, restricting to tuples whose </w:t>
-      </w:r>
-      <w:r>
-        <w:rPr>
-          <w:rStyle w:val="code"/>
-        </w:rPr>
-        <w:t>order_id</w:t>
-      </w:r>
-      <w:r>
-        <w:t xml:space="preserve"> is less than 40.</w:t>
-      </w:r>
-    </w:p>
-    <w:p>
-      <w:pPr>
-        <w:pStyle w:val="NoSpacing"/>
-      </w:pPr>
-    </w:p>
-    <w:p>
-      <w:pPr>
-        <w:pStyle w:val="NoSpacing"/>
-      </w:pPr>
-      <w:r>
-        <w:t>SELECT `id`,`order_id`,`product_id` FROM `order_details` WHERE `order_id`&lt;40</w:t>
-      </w:r>
-    </w:p>
-    <w:p>
-      <w:pPr>
-        <w:pStyle w:val="NoSpacing"/>
-      </w:pPr>
-    </w:p>
-    <w:p>
-      <w:pPr>
-        <w:pStyle w:val="NoSpacing"/>
-      </w:pPr>
-      <w:r>
-        <w:t xml:space="preserve">Step </w:t>
-      </w:r>
-      <w:r>
-        <w:t>2</w:t>
-      </w:r>
-      <w:r>
-        <w:t xml:space="preserve">. Create a new view that contains </w:t>
-      </w:r>
-      <w:r>
-        <w:t>the information from the previous step</w:t>
-      </w:r>
-      <w:r>
-        <w:t>.</w:t>
-      </w:r>
-      <w:r>
-        <w:t xml:space="preserve"> Name your view </w:t>
-      </w:r>
-      <w:r>
-        <w:rPr>
-          <w:rStyle w:val="code"/>
-        </w:rPr>
-        <w:t>order_details</w:t>
-      </w:r>
-      <w:r>
-        <w:rPr>
-          <w:rStyle w:val="code"/>
-        </w:rPr>
-        <w:t>_</w:t>
-      </w:r>
-      <w:r>
-        <w:rPr>
-          <w:rStyle w:val="code"/>
-        </w:rPr>
-        <w:t>under40</w:t>
-      </w:r>
-      <w:r>
-        <w:t>.</w:t>
-      </w:r>
-    </w:p>
-    <w:p>
-      <w:pPr>
-        <w:pStyle w:val="NoSpacing"/>
-      </w:pPr>
-    </w:p>
-    <w:p>
-      <w:pPr>
-        <w:pStyle w:val="NoSpacing"/>
-      </w:pPr>
-      <w:r>
-        <w:t>CREATE VIEW order_details_under40 AS SELECT `id`,`order_id`,`product_id` FROM `order_details` WHERE `order_id`&lt;40</w:t>
-      </w:r>
-    </w:p>
-    <w:p>
-      <w:pPr>
-        <w:pStyle w:val="NoSpacing"/>
-      </w:pPr>
-    </w:p>
-    <w:p>
-      <w:pPr>
-        <w:pStyle w:val="NoSpacing"/>
-      </w:pPr>
-      <w:r>
-        <w:t xml:space="preserve">Step </w:t>
-      </w:r>
-      <w:r>
-        <w:t>3</w:t>
-      </w:r>
-      <w:r>
-        <w:t xml:space="preserve">. </w:t>
-      </w:r>
-      <w:r>
         <w:t xml:space="preserve">Browse the </w:t>
       </w:r>
       <w:r>
@@ -384,22 +372,10 @@
         <w:rPr>
           <w:rStyle w:val="code"/>
         </w:rPr>
-        <w:t>under40</w:t>
-      </w:r>
-      <w:r>
-        <w:rPr>
-          <w:rStyle w:val="code"/>
-        </w:rPr>
-        <w:t xml:space="preserve"> </w:t>
-      </w:r>
-      <w:r>
-        <w:t xml:space="preserve">view and experiment with its properties. In what ways is it similar to a table? </w:t>
-      </w:r>
-      <w:r>
-        <w:t>How does it differ from a table?</w:t>
-      </w:r>
-      <w:r>
-        <w:t xml:space="preserve"> Which of the following actions can be performed on the view: </w:t>
+        <w:t xml:space="preserve">under40 </w:t>
+      </w:r>
+      <w:r>
+        <w:t xml:space="preserve">view and experiment with its properties. In what ways is it similar to a table? How does it differ from a table? Which of the following actions can be performed on the view: </w:t>
       </w:r>
     </w:p>
     <w:p>
@@ -469,13 +445,7 @@
         <w:rPr>
           <w:rStyle w:val="code"/>
         </w:rPr>
-        <w:t>under40</w:t>
-      </w:r>
-      <w:r>
-        <w:rPr>
-          <w:rStyle w:val="code"/>
-        </w:rPr>
-        <w:t>checked</w:t>
+        <w:t>under40checked</w:t>
       </w:r>
       <w:r>
         <w:t>.</w:t>
@@ -487,19 +457,7 @@
         <w:rPr>
           <w:rStyle w:val="code"/>
         </w:rPr>
-        <w:t>WITH</w:t>
-      </w:r>
-      <w:r>
-        <w:rPr>
-          <w:rStyle w:val="code"/>
-        </w:rPr>
-        <w:t xml:space="preserve"> </w:t>
-      </w:r>
-      <w:r>
-        <w:rPr>
-          <w:rStyle w:val="code"/>
-        </w:rPr>
-        <w:t>CHECK OPTION</w:t>
+        <w:t>WITH CHECK OPTION</w:t>
       </w:r>
       <w:r>
         <w:t xml:space="preserve">. Experiment with inserting new tuples into this view. Is it possible to insert tuples whose </w:t>
@@ -511,16 +469,7 @@
         <w:t>order_id</w:t>
       </w:r>
       <w:r>
-        <w:t xml:space="preserve"> is </w:t>
-      </w:r>
-      <w:r>
-        <w:t>greater</w:t>
-      </w:r>
-      <w:r>
-        <w:t xml:space="preserve"> than 40</w:t>
-      </w:r>
-      <w:r>
-        <w:t>? How does this compare with the previous view?</w:t>
+        <w:t xml:space="preserve"> is greater than 40? How does this compare with the previous view?</w:t>
       </w:r>
     </w:p>
     <w:p>
@@ -1182,6 +1131,7 @@
   <w:style w:type="character" w:default="1" w:styleId="DefaultParagraphFont">
     <w:name w:val="Default Paragraph Font"/>
     <w:uiPriority w:val="1"/>
+    <w:semiHidden/>
     <w:unhideWhenUsed/>
   </w:style>
   <w:style w:type="table" w:default="1" w:styleId="TableNormal">

</xml_diff>